<commit_message>
update BCC anh Diagram
</commit_message>
<xml_diff>
--- a/Bai_Bao_Cao/BBC_Nhom4_DeTai5.docx
+++ b/Bai_Bao_Cao/BBC_Nhom4_DeTai5.docx
@@ -230,34 +230,7 @@
           <w:sz w:val="28"/>
           <w:lang w:val="en-US"/>
         </w:rPr>
-        <w:t>2051050</w:t>
-      </w:r>
-      <w:r>
-        <w:rPr>
-          <w:rFonts w:cs="Times New Roman"/>
-          <w:b/>
-          <w:sz w:val="28"/>
-          <w:lang w:val="en-US"/>
-        </w:rPr>
-        <w:t>318</w:t>
-      </w:r>
-      <w:r>
-        <w:rPr>
-          <w:rFonts w:cs="Times New Roman"/>
-          <w:b/>
-          <w:sz w:val="28"/>
-          <w:lang w:val="en-US"/>
-        </w:rPr>
-        <w:t xml:space="preserve"> – </w:t>
-      </w:r>
-      <w:r>
-        <w:rPr>
-          <w:rFonts w:cs="Times New Roman"/>
-          <w:b/>
-          <w:sz w:val="28"/>
-          <w:lang w:val="en-US"/>
-        </w:rPr>
-        <w:t>NGUYỄN ĐẶNG TUYẾT NHI</w:t>
+        <w:t>2051050318 – NGUYỄN ĐẶNG TUYẾT NHI</w:t>
       </w:r>
     </w:p>
     <w:p>
@@ -2047,7 +2020,6 @@
           <w:noProof/>
           <w:sz w:val="24"/>
           <w:szCs w:val="24"/>
-          <w:lang/>
         </w:rPr>
       </w:pPr>
       <w:r>
@@ -2157,7 +2129,6 @@
           <w:noProof/>
           <w:sz w:val="24"/>
           <w:szCs w:val="24"/>
-          <w:lang/>
         </w:rPr>
       </w:pPr>
       <w:hyperlink w:anchor="_Toc119009574" w:history="1">
@@ -2265,7 +2236,6 @@
           <w:noProof/>
           <w:sz w:val="24"/>
           <w:szCs w:val="24"/>
-          <w:lang/>
         </w:rPr>
       </w:pPr>
       <w:hyperlink w:anchor="_Toc119009575" w:history="1">
@@ -2412,7 +2382,6 @@
           <w:noProof/>
           <w:sz w:val="24"/>
           <w:szCs w:val="24"/>
-          <w:lang/>
         </w:rPr>
       </w:pPr>
       <w:r>
@@ -2522,7 +2491,6 @@
           <w:noProof/>
           <w:sz w:val="24"/>
           <w:szCs w:val="24"/>
-          <w:lang/>
         </w:rPr>
       </w:pPr>
       <w:hyperlink w:anchor="_Toc119009577" w:history="1">
@@ -2724,19 +2692,7 @@
         <w:rPr>
           <w:lang w:val="en-US"/>
         </w:rPr>
-        <w:t xml:space="preserve"> thông qua lược đồ </w:t>
-      </w:r>
-      <w:r>
-        <w:rPr>
-          <w:lang w:val="en-US"/>
-        </w:rPr>
-        <w:t>và đặc tả</w:t>
-      </w:r>
-      <w:r>
-        <w:rPr>
-          <w:lang w:val="en-US"/>
-        </w:rPr>
-        <w:t xml:space="preserve"> usecase. Ngoài ra, nó còn</w:t>
+        <w:t xml:space="preserve"> thông qua lược đồ và đặc tả usecase. Ngoài ra, nó còn</w:t>
       </w:r>
       <w:r>
         <w:rPr>
@@ -3118,10 +3074,10 @@
           <w:lang w:val="en-US"/>
         </w:rPr>
         <w:drawing>
-          <wp:inline distT="0" distB="0" distL="0" distR="0" wp14:anchorId="703312D5" wp14:editId="7C9F7279">
-            <wp:extent cx="5699582" cy="4057650"/>
+          <wp:inline distT="0" distB="0" distL="0" distR="0" wp14:anchorId="45F44EBB" wp14:editId="7869A792">
+            <wp:extent cx="5760085" cy="4601845"/>
             <wp:effectExtent l="0" t="0" r="0" b="0"/>
-            <wp:docPr id="4" name="Picture 4"/>
+            <wp:docPr id="5" name="Picture 5"/>
             <wp:cNvGraphicFramePr>
               <a:graphicFrameLocks xmlns:a="http://schemas.openxmlformats.org/drawingml/2006/main" noChangeAspect="1"/>
             </wp:cNvGraphicFramePr>
@@ -3129,7 +3085,7 @@
               <a:graphicData uri="http://schemas.openxmlformats.org/drawingml/2006/picture">
                 <pic:pic xmlns:pic="http://schemas.openxmlformats.org/drawingml/2006/picture">
                   <pic:nvPicPr>
-                    <pic:cNvPr id="0" name="Picture 3"/>
+                    <pic:cNvPr id="0" name="Picture 1"/>
                     <pic:cNvPicPr>
                       <a:picLocks noChangeAspect="1" noChangeArrowheads="1"/>
                     </pic:cNvPicPr>
@@ -3150,7 +3106,7 @@
                   <pic:spPr bwMode="auto">
                     <a:xfrm>
                       <a:off x="0" y="0"/>
-                      <a:ext cx="5733395" cy="4081722"/>
+                      <a:ext cx="5760085" cy="4601845"/>
                     </a:xfrm>
                     <a:prstGeom prst="rect">
                       <a:avLst/>
@@ -6414,15 +6370,6 @@
           <w:szCs w:val="26"/>
           <w:lang w:val="en-US"/>
         </w:rPr>
-        <w:t xml:space="preserve"> và chọn chức năng “Quản lý”</w:t>
-      </w:r>
-      <w:r>
-        <w:rPr>
-          <w:rFonts w:eastAsia="Times New Roman" w:cs="Times New Roman"/>
-          <w:color w:val="000000"/>
-          <w:szCs w:val="26"/>
-          <w:lang w:val="en-US"/>
-        </w:rPr>
         <w:t>.</w:t>
       </w:r>
     </w:p>
@@ -6564,7 +6511,79 @@
           <w:szCs w:val="26"/>
           <w:lang w:val="en-US"/>
         </w:rPr>
-        <w:t>Người quản trị chọn chức năng muốn thực hiện (thêm, xoá, cập nhật, tìm kiếm)</w:t>
+        <w:t>Người quản trị chọn chức năng</w:t>
+      </w:r>
+      <w:r>
+        <w:rPr>
+          <w:rFonts w:eastAsia="Times New Roman" w:cs="Times New Roman"/>
+          <w:color w:val="000000"/>
+          <w:szCs w:val="26"/>
+          <w:lang w:val="en-US"/>
+        </w:rPr>
+        <w:t xml:space="preserve"> “ThemCB”</w:t>
+      </w:r>
+      <w:r>
+        <w:rPr>
+          <w:rFonts w:eastAsia="Times New Roman" w:cs="Times New Roman"/>
+          <w:color w:val="000000"/>
+          <w:szCs w:val="26"/>
+          <w:lang w:val="en-US"/>
+        </w:rPr>
+        <w:t xml:space="preserve"> để thêm chuyến bay mới</w:t>
+      </w:r>
+      <w:r>
+        <w:rPr>
+          <w:rFonts w:eastAsia="Times New Roman" w:cs="Times New Roman"/>
+          <w:color w:val="000000"/>
+          <w:szCs w:val="26"/>
+          <w:lang w:val="en-US"/>
+        </w:rPr>
+        <w:t xml:space="preserve"> hoặc chức năng “XoaCB”</w:t>
+      </w:r>
+      <w:r>
+        <w:rPr>
+          <w:rFonts w:eastAsia="Times New Roman" w:cs="Times New Roman"/>
+          <w:color w:val="000000"/>
+          <w:szCs w:val="26"/>
+          <w:lang w:val="en-US"/>
+        </w:rPr>
+        <w:t xml:space="preserve"> để xóa chuyến bay</w:t>
+      </w:r>
+      <w:r>
+        <w:rPr>
+          <w:rFonts w:eastAsia="Times New Roman" w:cs="Times New Roman"/>
+          <w:color w:val="000000"/>
+          <w:szCs w:val="26"/>
+          <w:lang w:val="en-US"/>
+        </w:rPr>
+        <w:t xml:space="preserve"> hoặc chức năng “CapNhatCB”</w:t>
+      </w:r>
+      <w:r>
+        <w:rPr>
+          <w:rFonts w:eastAsia="Times New Roman" w:cs="Times New Roman"/>
+          <w:color w:val="000000"/>
+          <w:szCs w:val="26"/>
+          <w:lang w:val="en-US"/>
+        </w:rPr>
+        <w:t xml:space="preserve"> để cập nhật lại lịch bay</w:t>
+      </w:r>
+      <w:r>
+        <w:rPr>
+          <w:rFonts w:eastAsia="Times New Roman" w:cs="Times New Roman"/>
+          <w:color w:val="000000"/>
+          <w:szCs w:val="26"/>
+          <w:lang w:val="en-US"/>
+        </w:rPr>
+        <w:t xml:space="preserve"> hoặc chức năng “TimKiemCB”</w:t>
+      </w:r>
+      <w:r>
+        <w:rPr>
+          <w:rFonts w:eastAsia="Times New Roman" w:cs="Times New Roman"/>
+          <w:color w:val="000000"/>
+          <w:szCs w:val="26"/>
+          <w:lang w:val="en-US"/>
+        </w:rPr>
+        <w:t xml:space="preserve"> để tìm kiếm chuyến bay mong muốn</w:t>
       </w:r>
       <w:r>
         <w:rPr>
@@ -6604,7 +6623,136 @@
           <w:szCs w:val="26"/>
           <w:lang w:val="en-US"/>
         </w:rPr>
-        <w:t>Quản trị viên thực hiện chức năng đã chọn.</w:t>
+        <w:t xml:space="preserve">Quản trị viên </w:t>
+      </w:r>
+      <w:r>
+        <w:rPr>
+          <w:rFonts w:eastAsia="Times New Roman" w:cs="Times New Roman"/>
+          <w:color w:val="000000"/>
+          <w:szCs w:val="26"/>
+          <w:lang w:val="en-US"/>
+        </w:rPr>
+        <w:t>nhập thông tin cần thiết lên màn hình</w:t>
+      </w:r>
+      <w:r>
+        <w:rPr>
+          <w:rFonts w:eastAsia="Times New Roman" w:cs="Times New Roman"/>
+          <w:color w:val="000000"/>
+          <w:szCs w:val="26"/>
+          <w:lang w:val="en-US"/>
+        </w:rPr>
+        <w:t>.</w:t>
+      </w:r>
+    </w:p>
+    <w:p>
+      <w:pPr>
+        <w:numPr>
+          <w:ilvl w:val="1"/>
+          <w:numId w:val="9"/>
+        </w:numPr>
+        <w:tabs>
+          <w:tab w:val="clear" w:pos="2160"/>
+          <w:tab w:val="num" w:pos="1800"/>
+        </w:tabs>
+        <w:spacing w:after="0"/>
+        <w:ind w:left="1890"/>
+        <w:jc w:val="both"/>
+        <w:textAlignment w:val="baseline"/>
+        <w:rPr>
+          <w:rFonts w:eastAsia="Times New Roman" w:cs="Times New Roman"/>
+          <w:color w:val="000000"/>
+          <w:szCs w:val="26"/>
+          <w:lang w:val="en-US"/>
+        </w:rPr>
+      </w:pPr>
+      <w:r>
+        <w:rPr>
+          <w:rFonts w:eastAsia="Times New Roman" w:cs="Times New Roman"/>
+          <w:color w:val="000000"/>
+          <w:szCs w:val="26"/>
+          <w:lang w:val="en-US"/>
+        </w:rPr>
+        <w:t>Quản trị viên chọn Lưu/Xóa</w:t>
+      </w:r>
+      <w:r>
+        <w:rPr>
+          <w:rFonts w:eastAsia="Times New Roman" w:cs="Times New Roman"/>
+          <w:color w:val="000000"/>
+          <w:szCs w:val="26"/>
+          <w:lang w:val="en-US"/>
+        </w:rPr>
+        <w:t>/Tìm kiếm</w:t>
+      </w:r>
+      <w:r>
+        <w:rPr>
+          <w:rFonts w:eastAsia="Times New Roman" w:cs="Times New Roman"/>
+          <w:color w:val="000000"/>
+          <w:szCs w:val="26"/>
+          <w:lang w:val="en-US"/>
+        </w:rPr>
+        <w:t>.</w:t>
+      </w:r>
+    </w:p>
+    <w:p>
+      <w:pPr>
+        <w:numPr>
+          <w:ilvl w:val="1"/>
+          <w:numId w:val="9"/>
+        </w:numPr>
+        <w:tabs>
+          <w:tab w:val="clear" w:pos="2160"/>
+          <w:tab w:val="num" w:pos="1800"/>
+        </w:tabs>
+        <w:spacing w:after="0"/>
+        <w:ind w:left="1890"/>
+        <w:jc w:val="both"/>
+        <w:textAlignment w:val="baseline"/>
+        <w:rPr>
+          <w:rFonts w:eastAsia="Times New Roman" w:cs="Times New Roman"/>
+          <w:color w:val="000000"/>
+          <w:szCs w:val="26"/>
+          <w:lang w:val="en-US"/>
+        </w:rPr>
+      </w:pPr>
+      <w:r>
+        <w:rPr>
+          <w:rFonts w:eastAsia="Times New Roman" w:cs="Times New Roman"/>
+          <w:color w:val="000000"/>
+          <w:szCs w:val="26"/>
+          <w:lang w:val="en-US"/>
+        </w:rPr>
+        <w:t>Hệ thống hiển thị trạng thái Lưu/Xóa/Tìm kiếm.</w:t>
+      </w:r>
+    </w:p>
+    <w:p>
+      <w:pPr>
+        <w:numPr>
+          <w:ilvl w:val="1"/>
+          <w:numId w:val="9"/>
+        </w:numPr>
+        <w:tabs>
+          <w:tab w:val="clear" w:pos="2160"/>
+          <w:tab w:val="num" w:pos="1800"/>
+        </w:tabs>
+        <w:spacing w:after="0"/>
+        <w:ind w:left="1890"/>
+        <w:jc w:val="both"/>
+        <w:textAlignment w:val="baseline"/>
+        <w:rPr>
+          <w:rFonts w:eastAsia="Times New Roman" w:cs="Times New Roman"/>
+          <w:color w:val="000000"/>
+          <w:szCs w:val="26"/>
+          <w:lang w:val="en-US"/>
+        </w:rPr>
+      </w:pPr>
+      <w:r>
+        <w:rPr>
+          <w:rFonts w:eastAsia="Times New Roman" w:cs="Times New Roman"/>
+          <w:color w:val="000000"/>
+          <w:szCs w:val="26"/>
+          <w:lang w:val="en-US"/>
+        </w:rPr>
+        <w:t>Quản trị viên chọn “Thoát” để kết thúc tác vụ.</w:t>
       </w:r>
     </w:p>
     <w:p>
@@ -6648,7 +6796,128 @@
         <w:contextualSpacing w:val="0"/>
       </w:pPr>
       <w:r>
-        <w:t>Ở bước 2, nếu người quản trị chọn chức năng “Thêm” hoặc “Cập nhật” thì giống usecase “Lập lịch chuyến bay”. Nếu người quản trị chọn chức năng “Xóa” thì tương tự với chức năng “Thêm” nhưng ở bước 3 trong luồng hoạt động thì quản trị viên nhấn “Xóa”. Nếu quản trị viên chọn chức năng “Tìm kiếm” thì cho phép người quản trị tìm kiếm theo mã hoặc tên chuyến bay.</w:t>
+        <w:t xml:space="preserve">Ở bước </w:t>
+      </w:r>
+      <w:r>
+        <w:t>4</w:t>
+      </w:r>
+      <w:r>
+        <w:t>, nếu người quản trị chọn chức năng “Th</w:t>
+      </w:r>
+      <w:r>
+        <w:t>e</w:t>
+      </w:r>
+      <w:r>
+        <w:t>m</w:t>
+      </w:r>
+      <w:r>
+        <w:t>CB</w:t>
+      </w:r>
+      <w:r>
+        <w:t>” hoặc “</w:t>
+      </w:r>
+      <w:r>
+        <w:t>CapNhatCB</w:t>
+      </w:r>
+      <w:r>
+        <w:t xml:space="preserve">” thì </w:t>
+      </w:r>
+      <w:r>
+        <w:t>chỉ cho phép quản trị viên chọn “Lưu”</w:t>
+      </w:r>
+      <w:r>
+        <w:t>. Nếu người quản trị chọn chức năng “X</w:t>
+      </w:r>
+      <w:r>
+        <w:t>o</w:t>
+      </w:r>
+      <w:r>
+        <w:t>a</w:t>
+      </w:r>
+      <w:r>
+        <w:t>CB</w:t>
+      </w:r>
+      <w:r>
+        <w:t xml:space="preserve">” thì </w:t>
+      </w:r>
+      <w:r>
+        <w:t>chỉ cho phép</w:t>
+      </w:r>
+      <w:r>
+        <w:t xml:space="preserve"> quản trị viên nhấn “X</w:t>
+      </w:r>
+      <w:r>
+        <w:t>o</w:t>
+      </w:r>
+      <w:r>
+        <w:t>a</w:t>
+      </w:r>
+      <w:r>
+        <w:t>CB</w:t>
+      </w:r>
+      <w:r>
+        <w:t xml:space="preserve">”. Nếu quản trị viên chọn chức năng </w:t>
+      </w:r>
+      <w:r>
+        <w:lastRenderedPageBreak/>
+        <w:t>“T</w:t>
+      </w:r>
+      <w:r>
+        <w:t>i</w:t>
+      </w:r>
+      <w:r>
+        <w:t>m</w:t>
+      </w:r>
+      <w:r>
+        <w:t>K</w:t>
+      </w:r>
+      <w:r>
+        <w:t>i</w:t>
+      </w:r>
+      <w:r>
+        <w:t>e</w:t>
+      </w:r>
+      <w:r>
+        <w:t>m</w:t>
+      </w:r>
+      <w:r>
+        <w:t>CB</w:t>
+      </w:r>
+      <w:r>
+        <w:t>” thì cho phép người quản trị tìm kiếm theo mã hoặc tên chuyến bay.</w:t>
+      </w:r>
+    </w:p>
+    <w:p>
+      <w:pPr>
+        <w:pStyle w:val="ListParagraph"/>
+        <w:widowControl w:val="0"/>
+        <w:numPr>
+          <w:ilvl w:val="0"/>
+          <w:numId w:val="2"/>
+        </w:numPr>
+        <w:autoSpaceDE w:val="0"/>
+        <w:autoSpaceDN w:val="0"/>
+        <w:spacing w:line="360" w:lineRule="auto"/>
+        <w:ind w:left="2160"/>
+        <w:contextualSpacing w:val="0"/>
+      </w:pPr>
+      <w:r>
+        <w:t xml:space="preserve">Ở bước </w:t>
+      </w:r>
+      <w:r>
+        <w:t>5</w:t>
+      </w:r>
+      <w:r>
+        <w:t xml:space="preserve">, </w:t>
+      </w:r>
+      <w:r>
+        <w:t>dữ liệu chỉ được lưu vào hệ thống nếu trạng thái lưu/xóa là thành công, ngược lại hệ thống sẽ báo lỗi</w:t>
+      </w:r>
+      <w:r>
+        <w:t xml:space="preserve">. Nếu quản trị viên chọn chức năng “TimKiemCB” thì </w:t>
+      </w:r>
+      <w:r>
+        <w:t>các thông tin được tìm thấy sẽ hiển thị trên màn hình ngược lại sẽ hiển thị “Không tìm thấy!”.</w:t>
       </w:r>
     </w:p>
     <w:p>
@@ -6719,7 +6988,6 @@
         <w:pStyle w:val="Heading4"/>
       </w:pPr>
       <w:r>
-        <w:lastRenderedPageBreak/>
         <w:t>Usecase Thay đổi quy định.</w:t>
       </w:r>
     </w:p>
@@ -7215,6 +7483,68 @@
     <w:p>
       <w:pPr>
         <w:numPr>
+          <w:ilvl w:val="1"/>
+          <w:numId w:val="9"/>
+        </w:numPr>
+        <w:tabs>
+          <w:tab w:val="clear" w:pos="2160"/>
+          <w:tab w:val="num" w:pos="1800"/>
+        </w:tabs>
+        <w:spacing w:after="0"/>
+        <w:ind w:left="1890"/>
+        <w:jc w:val="both"/>
+        <w:textAlignment w:val="baseline"/>
+        <w:rPr>
+          <w:rFonts w:eastAsia="Times New Roman" w:cs="Times New Roman"/>
+          <w:color w:val="000000"/>
+          <w:szCs w:val="26"/>
+          <w:lang w:val="en-US"/>
+        </w:rPr>
+      </w:pPr>
+      <w:r>
+        <w:rPr>
+          <w:rFonts w:eastAsia="Times New Roman" w:cs="Times New Roman"/>
+          <w:color w:val="000000"/>
+          <w:szCs w:val="26"/>
+          <w:lang w:val="en-US"/>
+        </w:rPr>
+        <w:t>Hệ thống hiển thị trạng thái lưu.</w:t>
+      </w:r>
+    </w:p>
+    <w:p>
+      <w:pPr>
+        <w:numPr>
+          <w:ilvl w:val="1"/>
+          <w:numId w:val="9"/>
+        </w:numPr>
+        <w:tabs>
+          <w:tab w:val="clear" w:pos="2160"/>
+          <w:tab w:val="num" w:pos="1800"/>
+        </w:tabs>
+        <w:spacing w:after="0"/>
+        <w:ind w:left="1890"/>
+        <w:jc w:val="both"/>
+        <w:textAlignment w:val="baseline"/>
+        <w:rPr>
+          <w:rFonts w:eastAsia="Times New Roman" w:cs="Times New Roman"/>
+          <w:color w:val="000000"/>
+          <w:szCs w:val="26"/>
+          <w:lang w:val="en-US"/>
+        </w:rPr>
+      </w:pPr>
+      <w:r>
+        <w:rPr>
+          <w:rFonts w:eastAsia="Times New Roman" w:cs="Times New Roman"/>
+          <w:color w:val="000000"/>
+          <w:szCs w:val="26"/>
+          <w:lang w:val="en-US"/>
+        </w:rPr>
+        <w:t>Quản trị viên chọn “Thoát” để kết thúc tác vụ.</w:t>
+      </w:r>
+    </w:p>
+    <w:p>
+      <w:pPr>
+        <w:numPr>
           <w:ilvl w:val="0"/>
           <w:numId w:val="9"/>
         </w:numPr>
@@ -7253,7 +7583,26 @@
         <w:contextualSpacing w:val="0"/>
       </w:pPr>
       <w:r>
+        <w:lastRenderedPageBreak/>
         <w:t>Ở bước 2, nếu người quản trị chọn quy định nào thì hệ thống sẽ hiển thị màn hình theo quy định đó.</w:t>
+      </w:r>
+    </w:p>
+    <w:p>
+      <w:pPr>
+        <w:pStyle w:val="ListParagraph"/>
+        <w:widowControl w:val="0"/>
+        <w:numPr>
+          <w:ilvl w:val="0"/>
+          <w:numId w:val="2"/>
+        </w:numPr>
+        <w:autoSpaceDE w:val="0"/>
+        <w:autoSpaceDN w:val="0"/>
+        <w:spacing w:line="360" w:lineRule="auto"/>
+        <w:ind w:left="2160"/>
+        <w:contextualSpacing w:val="0"/>
+      </w:pPr>
+      <w:r>
+        <w:t>Ở bước 5, dữ liệu chỉ được lưu vào hệ thống khi trạng thái lưu là thành công, ngược lại hệ thống sẽ báo lỗi.</w:t>
       </w:r>
     </w:p>
     <w:p>
@@ -7418,10 +7767,10 @@
           <w:lang w:val="en-US"/>
         </w:rPr>
         <w:drawing>
-          <wp:inline distT="0" distB="0" distL="0" distR="0" wp14:anchorId="5E9CFDD4" wp14:editId="331C530F">
-            <wp:extent cx="5760085" cy="3521075"/>
+          <wp:inline distT="0" distB="0" distL="0" distR="0" wp14:anchorId="3FD84CC7" wp14:editId="4C3FCC86">
+            <wp:extent cx="5760085" cy="3377565"/>
             <wp:effectExtent l="0" t="0" r="0" b="0"/>
-            <wp:docPr id="6" name="Picture 6"/>
+            <wp:docPr id="7" name="Picture 7"/>
             <wp:cNvGraphicFramePr>
               <a:graphicFrameLocks xmlns:a="http://schemas.openxmlformats.org/drawingml/2006/main" noChangeAspect="1"/>
             </wp:cNvGraphicFramePr>
@@ -7441,7 +7790,7 @@
                   <pic:spPr>
                     <a:xfrm>
                       <a:off x="0" y="0"/>
-                      <a:ext cx="5760085" cy="3521075"/>
+                      <a:ext cx="5760085" cy="3377565"/>
                     </a:xfrm>
                     <a:prstGeom prst="rect">
                       <a:avLst/>
@@ -7679,13 +8028,7 @@
               <w:rPr>
                 <w:lang w:val="en-US"/>
               </w:rPr>
-              <w:t>, id, name, gender, dob, email, phone</w:t>
-            </w:r>
-            <w:r>
-              <w:rPr>
-                <w:lang w:val="en-US"/>
-              </w:rPr>
-              <w:t>, isSupervisor</w:t>
+              <w:t>, id, name, gender, dob, email, phone, isSupervisor</w:t>
             </w:r>
           </w:p>
         </w:tc>
@@ -7933,24 +8276,7 @@
                 <w:lang w:val="en-US"/>
               </w:rPr>
               <w:br/>
-            </w:r>
-            <w:r>
-              <w:rPr>
-                <w:lang w:val="en-US"/>
-              </w:rPr>
-              <w:t>#</w:t>
-            </w:r>
-            <w:r>
-              <w:rPr>
-                <w:lang w:val="en-US"/>
-              </w:rPr>
-              <w:t>to</w:t>
-            </w:r>
-            <w:r>
-              <w:rPr>
-                <w:lang w:val="en-US"/>
-              </w:rPr>
-              <w:t xml:space="preserve">_airport </w:t>
+              <w:t xml:space="preserve">#to_airport </w:t>
             </w:r>
             <w:r>
               <w:rPr>
@@ -8037,25 +8363,7 @@
               <w:rPr>
                 <w:lang w:val="en-US"/>
               </w:rPr>
-              <w:t xml:space="preserve">, </w:t>
-            </w:r>
-            <w:r>
-              <w:rPr>
-                <w:lang w:val="en-US"/>
-              </w:rPr>
-              <w:t>numberOf</w:t>
-            </w:r>
-            <w:r>
-              <w:rPr>
-                <w:lang w:val="en-US"/>
-              </w:rPr>
-              <w:t>Available</w:t>
-            </w:r>
-            <w:r>
-              <w:rPr>
-                <w:lang w:val="en-US"/>
-              </w:rPr>
-              <w:t>FisrtClass</w:t>
+              <w:t>, numberOfAvailableFisrtClass</w:t>
             </w:r>
             <w:r>
               <w:rPr>
@@ -8097,7 +8405,6 @@
               <w:rPr>
                 <w:lang w:val="en-US"/>
               </w:rPr>
-              <w:lastRenderedPageBreak/>
               <w:t>seats</w:t>
             </w:r>
           </w:p>
@@ -8125,25 +8432,7 @@
               <w:rPr>
                 <w:lang w:val="en-US"/>
               </w:rPr>
-              <w:t xml:space="preserve">, name, </w:t>
-            </w:r>
-            <w:r>
-              <w:rPr>
-                <w:lang w:val="en-US"/>
-              </w:rPr>
-              <w:t>status</w:t>
-            </w:r>
-            <w:r>
-              <w:rPr>
-                <w:lang w:val="en-US"/>
-              </w:rPr>
-              <w:t>, #</w:t>
-            </w:r>
-            <w:r>
-              <w:rPr>
-                <w:lang w:val="en-US"/>
-              </w:rPr>
-              <w:t>airplane_id</w:t>
+              <w:t>, name, status, #airplane_id</w:t>
             </w:r>
           </w:p>
         </w:tc>
@@ -8163,13 +8452,7 @@
               <w:rPr>
                 <w:lang w:val="en-US"/>
               </w:rPr>
-              <w:t>#airplane_id</w:t>
-            </w:r>
-            <w:r>
-              <w:rPr>
-                <w:lang w:val="en-US"/>
-              </w:rPr>
-              <w:t xml:space="preserve"> </w:t>
+              <w:t xml:space="preserve">#airplane_id </w:t>
             </w:r>
             <w:r>
               <w:rPr>
@@ -8217,6 +8500,7 @@
               <w:rPr>
                 <w:lang w:val="en-US"/>
               </w:rPr>
+              <w:lastRenderedPageBreak/>
               <w:t>flights</w:t>
             </w:r>
           </w:p>
@@ -8244,43 +8528,7 @@
               <w:rPr>
                 <w:lang w:val="en-US"/>
               </w:rPr>
-              <w:t xml:space="preserve">, name, </w:t>
-            </w:r>
-            <w:r>
-              <w:rPr>
-                <w:lang w:val="en-US"/>
-              </w:rPr>
-              <w:t>departingAt</w:t>
-            </w:r>
-            <w:r>
-              <w:rPr>
-                <w:lang w:val="en-US"/>
-              </w:rPr>
-              <w:t>,</w:t>
-            </w:r>
-            <w:r>
-              <w:rPr>
-                <w:lang w:val="en-US"/>
-              </w:rPr>
-              <w:t xml:space="preserve"> arrivingAt,</w:t>
-            </w:r>
-            <w:r>
-              <w:rPr>
-                <w:lang w:val="en-US"/>
-              </w:rPr>
-              <w:t xml:space="preserve"> #airplane_id</w:t>
-            </w:r>
-            <w:r>
-              <w:rPr>
-                <w:lang w:val="en-US"/>
-              </w:rPr>
-              <w:t>, #</w:t>
-            </w:r>
-            <w:r>
-              <w:rPr>
-                <w:lang w:val="en-US"/>
-              </w:rPr>
-              <w:t>airport_id</w:t>
+              <w:t>, name, departingAt, arrivingAt, #airplane_id, #airport_id</w:t>
             </w:r>
           </w:p>
         </w:tc>
@@ -8333,24 +8581,7 @@
                 <w:lang w:val="en-US"/>
               </w:rPr>
               <w:br/>
-            </w:r>
-            <w:r>
-              <w:rPr>
-                <w:lang w:val="en-US"/>
-              </w:rPr>
-              <w:t>#airport</w:t>
-            </w:r>
-            <w:r>
-              <w:rPr>
-                <w:lang w:val="en-US"/>
-              </w:rPr>
-              <w:t>_id</w:t>
-            </w:r>
-            <w:r>
-              <w:rPr>
-                <w:lang w:val="en-US"/>
-              </w:rPr>
-              <w:t xml:space="preserve"> </w:t>
+              <w:t xml:space="preserve">#airport_id </w:t>
             </w:r>
             <w:r>
               <w:rPr>
@@ -8465,13 +8696,7 @@
               <w:rPr>
                 <w:lang w:val="en-US"/>
               </w:rPr>
-              <w:t>#flight_id</w:t>
-            </w:r>
-            <w:r>
-              <w:rPr>
-                <w:lang w:val="en-US"/>
-              </w:rPr>
-              <w:t xml:space="preserve"> </w:t>
+              <w:t xml:space="preserve">#flight_id </w:t>
             </w:r>
             <w:r>
               <w:rPr>
@@ -8492,36 +8717,7 @@
                 <w:lang w:val="en-US"/>
               </w:rPr>
               <w:br/>
-            </w:r>
-            <w:r>
-              <w:rPr>
-                <w:lang w:val="en-US"/>
-              </w:rPr>
-              <w:t>#</w:t>
-            </w:r>
-            <w:r>
-              <w:rPr>
-                <w:lang w:val="en-US"/>
-              </w:rPr>
-              <w:t xml:space="preserve"> </w:t>
-            </w:r>
-            <w:r>
-              <w:rPr>
-                <w:lang w:val="en-US"/>
-              </w:rPr>
-              <w:t>airport</w:t>
-            </w:r>
-            <w:r>
-              <w:rPr>
-                <w:lang w:val="en-US"/>
-              </w:rPr>
-              <w:t>_medium_id</w:t>
-            </w:r>
-            <w:r>
-              <w:rPr>
-                <w:lang w:val="en-US"/>
-              </w:rPr>
-              <w:t xml:space="preserve"> </w:t>
+              <w:t xml:space="preserve"># airport_medium_id </w:t>
             </w:r>
             <w:r>
               <w:rPr>
@@ -8584,49 +8780,7 @@
               <w:rPr>
                 <w:lang w:val="en-US"/>
               </w:rPr>
-              <w:t xml:space="preserve">, </w:t>
-            </w:r>
-            <w:r>
-              <w:rPr>
-                <w:lang w:val="en-US"/>
-              </w:rPr>
-              <w:t>rank</w:t>
-            </w:r>
-            <w:r>
-              <w:rPr>
-                <w:lang w:val="en-US"/>
-              </w:rPr>
-              <w:t xml:space="preserve">, </w:t>
-            </w:r>
-            <w:r>
-              <w:rPr>
-                <w:lang w:val="en-US"/>
-              </w:rPr>
-              <w:t>price, date, place</w:t>
-            </w:r>
-            <w:r>
-              <w:rPr>
-                <w:lang w:val="en-US"/>
-              </w:rPr>
-              <w:t>, #</w:t>
-            </w:r>
-            <w:r>
-              <w:rPr>
-                <w:lang w:val="en-US"/>
-              </w:rPr>
-              <w:t>customer</w:t>
-            </w:r>
-            <w:r>
-              <w:rPr>
-                <w:lang w:val="en-US"/>
-              </w:rPr>
-              <w:t>_id</w:t>
-            </w:r>
-            <w:r>
-              <w:rPr>
-                <w:lang w:val="en-US"/>
-              </w:rPr>
-              <w:t>, #flight_id, #seat_id, #user_id, #employee_id</w:t>
+              <w:t>, rank, price, date, place, #customer_id, #flight_id, #seat_id, #user_id, #employee_id</w:t>
             </w:r>
           </w:p>
         </w:tc>
@@ -8691,11 +8845,6 @@
                 <w:lang w:val="en-US"/>
               </w:rPr>
               <w:br/>
-            </w:r>
-            <w:r>
-              <w:rPr>
-                <w:lang w:val="en-US"/>
-              </w:rPr>
               <w:t xml:space="preserve">#flight_id </w:t>
             </w:r>
             <w:r>
@@ -8717,24 +8866,7 @@
                 <w:lang w:val="en-US"/>
               </w:rPr>
               <w:br/>
-            </w:r>
-            <w:r>
-              <w:rPr>
-                <w:lang w:val="en-US"/>
-              </w:rPr>
-              <w:t>#</w:t>
-            </w:r>
-            <w:r>
-              <w:rPr>
-                <w:lang w:val="en-US"/>
-              </w:rPr>
-              <w:t>seat</w:t>
-            </w:r>
-            <w:r>
-              <w:rPr>
-                <w:lang w:val="en-US"/>
-              </w:rPr>
-              <w:t xml:space="preserve">_id </w:t>
+              <w:t xml:space="preserve">#seat_id </w:t>
             </w:r>
             <w:r>
               <w:rPr>
@@ -8748,43 +8880,14 @@
               <w:rPr>
                 <w:lang w:val="en-US"/>
               </w:rPr>
-              <w:t xml:space="preserve"> </w:t>
+              <w:t xml:space="preserve"> seats.id</w:t>
             </w:r>
             <w:r>
               <w:rPr>
                 <w:lang w:val="en-US"/>
               </w:rPr>
-              <w:t>seats</w:t>
-            </w:r>
-            <w:r>
-              <w:rPr>
-                <w:lang w:val="en-US"/>
-              </w:rPr>
-              <w:t>.id</w:t>
-            </w:r>
-            <w:r>
-              <w:rPr>
-                <w:lang w:val="en-US"/>
-              </w:rPr>
               <w:br/>
-            </w:r>
-            <w:r>
-              <w:rPr>
-                <w:lang w:val="en-US"/>
-              </w:rPr>
-              <w:t>#</w:t>
-            </w:r>
-            <w:r>
-              <w:rPr>
-                <w:lang w:val="en-US"/>
-              </w:rPr>
-              <w:t>user</w:t>
-            </w:r>
-            <w:r>
-              <w:rPr>
-                <w:lang w:val="en-US"/>
-              </w:rPr>
-              <w:t xml:space="preserve">_id </w:t>
+              <w:t xml:space="preserve">#user_id </w:t>
             </w:r>
             <w:r>
               <w:rPr>
@@ -8798,43 +8901,14 @@
               <w:rPr>
                 <w:lang w:val="en-US"/>
               </w:rPr>
-              <w:t xml:space="preserve"> </w:t>
+              <w:t xml:space="preserve"> users.id</w:t>
             </w:r>
             <w:r>
               <w:rPr>
                 <w:lang w:val="en-US"/>
               </w:rPr>
-              <w:t>users</w:t>
-            </w:r>
-            <w:r>
-              <w:rPr>
-                <w:lang w:val="en-US"/>
-              </w:rPr>
-              <w:t>.id</w:t>
-            </w:r>
-            <w:r>
-              <w:rPr>
-                <w:lang w:val="en-US"/>
-              </w:rPr>
               <w:br/>
-            </w:r>
-            <w:r>
-              <w:rPr>
-                <w:lang w:val="en-US"/>
-              </w:rPr>
-              <w:t>#</w:t>
-            </w:r>
-            <w:r>
-              <w:rPr>
-                <w:lang w:val="en-US"/>
-              </w:rPr>
-              <w:t>employee</w:t>
-            </w:r>
-            <w:r>
-              <w:rPr>
-                <w:lang w:val="en-US"/>
-              </w:rPr>
-              <w:t xml:space="preserve">_id </w:t>
+              <w:t xml:space="preserve">#employee_id </w:t>
             </w:r>
             <w:r>
               <w:rPr>
@@ -8848,20 +8922,71 @@
               <w:rPr>
                 <w:lang w:val="en-US"/>
               </w:rPr>
-              <w:t xml:space="preserve"> employee</w:t>
+              <w:t xml:space="preserve"> employees.id</w:t>
+            </w:r>
+          </w:p>
+        </w:tc>
+      </w:tr>
+      <w:tr>
+        <w:tc>
+          <w:tcPr>
+            <w:tcW w:w="1328" w:type="dxa"/>
+            <w:vAlign w:val="center"/>
+          </w:tcPr>
+          <w:p>
+            <w:pPr>
+              <w:pStyle w:val="Caption"/>
+              <w:rPr>
+                <w:lang w:val="en-US"/>
+              </w:rPr>
+            </w:pPr>
+            <w:r>
+              <w:rPr>
+                <w:lang w:val="en-US"/>
+              </w:rPr>
+              <w:t>regulation</w:t>
+            </w:r>
+          </w:p>
+        </w:tc>
+        <w:tc>
+          <w:tcPr>
+            <w:tcW w:w="4635" w:type="dxa"/>
+            <w:vAlign w:val="center"/>
+          </w:tcPr>
+          <w:p>
+            <w:pPr>
+              <w:pStyle w:val="Caption"/>
+              <w:rPr>
+                <w:lang w:val="en-US"/>
+              </w:rPr>
+            </w:pPr>
+            <w:r>
+              <w:rPr>
+                <w:u w:val="single"/>
+                <w:lang w:val="en-US"/>
+              </w:rPr>
+              <w:t>id</w:t>
             </w:r>
             <w:r>
               <w:rPr>
                 <w:lang w:val="en-US"/>
               </w:rPr>
-              <w:t>s</w:t>
+              <w:t>, name, value</w:t>
             </w:r>
-            <w:r>
-              <w:rPr>
-                <w:lang w:val="en-US"/>
-              </w:rPr>
-              <w:t>.id</w:t>
-            </w:r>
+          </w:p>
+        </w:tc>
+        <w:tc>
+          <w:tcPr>
+            <w:tcW w:w="3595" w:type="dxa"/>
+            <w:vAlign w:val="center"/>
+          </w:tcPr>
+          <w:p>
+            <w:pPr>
+              <w:pStyle w:val="Caption"/>
+              <w:rPr>
+                <w:lang w:val="en-US"/>
+              </w:rPr>
+            </w:pPr>
           </w:p>
         </w:tc>
       </w:tr>
@@ -11976,6 +12101,7 @@
   <w:style w:type="character" w:default="1" w:styleId="DefaultParagraphFont">
     <w:name w:val="Default Paragraph Font"/>
     <w:uiPriority w:val="1"/>
+    <w:semiHidden/>
     <w:unhideWhenUsed/>
   </w:style>
   <w:style w:type="table" w:default="1" w:styleId="TableNormal">

</xml_diff>

<commit_message>
update bcc + diagram
</commit_message>
<xml_diff>
--- a/Bai_Bao_Cao/BBC_Nhom4_DeTai5.docx
+++ b/Bai_Bao_Cao/BBC_Nhom4_DeTai5.docx
@@ -3840,7 +3840,7 @@
           <w:szCs w:val="26"/>
           <w:lang w:val="en-US"/>
         </w:rPr>
-        <w:t>Khách hàng chọn xác nhận đặt vé.</w:t>
+        <w:t>Khách hàng chọn đặt vé.</w:t>
       </w:r>
     </w:p>
     <w:p>
@@ -3871,7 +3871,25 @@
           <w:szCs w:val="26"/>
           <w:lang w:val="en-US"/>
         </w:rPr>
-        <w:t>Hệ thống kiểm tra trạng thái chỗ ngồi được chọn.</w:t>
+        <w:t xml:space="preserve">Hệ thống kiểm tra </w:t>
+      </w:r>
+      <w:r>
+        <w:rPr>
+          <w:rFonts w:eastAsia="Times New Roman" w:cs="Times New Roman"/>
+          <w:color w:val="000000"/>
+          <w:szCs w:val="26"/>
+          <w:lang w:val="en-US"/>
+        </w:rPr>
+        <w:t>thông tin đã chọn và đã nhập</w:t>
+      </w:r>
+      <w:r>
+        <w:rPr>
+          <w:rFonts w:eastAsia="Times New Roman" w:cs="Times New Roman"/>
+          <w:color w:val="000000"/>
+          <w:szCs w:val="26"/>
+          <w:lang w:val="en-US"/>
+        </w:rPr>
+        <w:t>.</w:t>
       </w:r>
     </w:p>
     <w:p>
@@ -3933,7 +3951,65 @@
           <w:szCs w:val="26"/>
           <w:lang w:val="en-US"/>
         </w:rPr>
+        <w:t xml:space="preserve">Hệ thống gửi email thông báo kết quả </w:t>
+      </w:r>
+      <w:r>
+        <w:rPr>
+          <w:rFonts w:eastAsia="Times New Roman" w:cs="Times New Roman"/>
+          <w:color w:val="000000"/>
+          <w:szCs w:val="26"/>
+          <w:lang w:val="en-US"/>
+        </w:rPr>
+        <w:t>đặt vé</w:t>
+      </w:r>
+      <w:r>
+        <w:rPr>
+          <w:rFonts w:eastAsia="Times New Roman" w:cs="Times New Roman"/>
+          <w:color w:val="000000"/>
+          <w:szCs w:val="26"/>
+          <w:lang w:val="en-US"/>
+        </w:rPr>
+        <w:t xml:space="preserve"> thông qua Gmail.</w:t>
+      </w:r>
+    </w:p>
+    <w:p>
+      <w:pPr>
+        <w:numPr>
+          <w:ilvl w:val="0"/>
+          <w:numId w:val="5"/>
+        </w:numPr>
+        <w:tabs>
+          <w:tab w:val="clear" w:pos="720"/>
+          <w:tab w:val="num" w:pos="-1080"/>
+        </w:tabs>
+        <w:spacing w:after="0"/>
+        <w:ind w:left="1890"/>
+        <w:jc w:val="both"/>
+        <w:textAlignment w:val="baseline"/>
+        <w:rPr>
+          <w:rFonts w:eastAsia="Times New Roman" w:cs="Times New Roman"/>
+          <w:color w:val="000000"/>
+          <w:szCs w:val="26"/>
+          <w:lang w:val="en-US"/>
+        </w:rPr>
+      </w:pPr>
+      <w:r>
+        <w:rPr>
+          <w:rFonts w:eastAsia="Times New Roman" w:cs="Times New Roman"/>
+          <w:color w:val="000000"/>
+          <w:szCs w:val="26"/>
+          <w:lang w:val="en-US"/>
+        </w:rPr>
         <w:t>Hệ thống báo trạng thái đặt vé và quay về màn hình chính</w:t>
+      </w:r>
+      <w:r>
+        <w:rPr>
+          <w:rFonts w:eastAsia="Times New Roman" w:cs="Times New Roman"/>
+          <w:color w:val="000000"/>
+          <w:szCs w:val="26"/>
+          <w:lang w:val="en-US"/>
+        </w:rPr>
+        <w:t xml:space="preserve"> khi khách hàng chọn “Thoát”</w:t>
       </w:r>
       <w:r>
         <w:rPr>
@@ -4006,7 +4082,17 @@
         <w:contextualSpacing w:val="0"/>
       </w:pPr>
       <w:r>
-        <w:t>Ở bước 7, nếu chỗ ngồi có trạng thái “đã chọn” thì hệ thống thông báo cho khách hàng và quay về màn hình chọn chỗ ngồi nếu chuyến bay đó còn chỗ. Ngược lại, nếu chuyến bay đó hết chỗ thì quay về màn hình chọn chuyến bay.</w:t>
+        <w:t xml:space="preserve">Ở bước 7, nếu chỗ ngồi có trạng thái “đã chọn” thì hệ thống thông báo cho khách hàng và quay về màn hình chọn chỗ ngồi nếu </w:t>
+      </w:r>
+      <w:r>
+        <w:lastRenderedPageBreak/>
+        <w:t xml:space="preserve">chuyến bay đó còn chỗ. Ngược lại, nếu chuyến bay đó hết chỗ thì quay về màn hình </w:t>
+      </w:r>
+      <w:r>
+        <w:t>đặt vé</w:t>
+      </w:r>
+      <w:r>
+        <w:t>.</w:t>
       </w:r>
     </w:p>
     <w:p>
@@ -4026,7 +4112,6 @@
         <w:rPr>
           <w:color w:val="000000"/>
         </w:rPr>
-        <w:lastRenderedPageBreak/>
         <w:t xml:space="preserve">Ở bước </w:t>
       </w:r>
       <w:r>
@@ -4058,6 +4143,26 @@
           <w:color w:val="000000"/>
         </w:rPr>
         <w:t>.</w:t>
+      </w:r>
+    </w:p>
+    <w:p>
+      <w:pPr>
+        <w:pStyle w:val="ListParagraph"/>
+        <w:widowControl w:val="0"/>
+        <w:numPr>
+          <w:ilvl w:val="2"/>
+          <w:numId w:val="11"/>
+        </w:numPr>
+        <w:autoSpaceDE w:val="0"/>
+        <w:autoSpaceDN w:val="0"/>
+        <w:spacing w:line="360" w:lineRule="auto"/>
+        <w:contextualSpacing w:val="0"/>
+      </w:pPr>
+      <w:r>
+        <w:rPr>
+          <w:color w:val="000000"/>
+        </w:rPr>
+        <w:t>Ở bước 9, nếu thanh toán thành công thì đính kèm vé trong email.</w:t>
       </w:r>
     </w:p>
     <w:p>
@@ -4591,7 +4696,25 @@
           <w:szCs w:val="26"/>
           <w:lang w:val="en-US"/>
         </w:rPr>
-        <w:t>Hệ thống kiểm tra trạng thái chỗ ngồi được chọn.</w:t>
+        <w:t xml:space="preserve">Hệ thống kiểm tra </w:t>
+      </w:r>
+      <w:r>
+        <w:rPr>
+          <w:rFonts w:eastAsia="Times New Roman" w:cs="Times New Roman"/>
+          <w:color w:val="000000"/>
+          <w:szCs w:val="26"/>
+          <w:lang w:val="en-US"/>
+        </w:rPr>
+        <w:t>thông tin đã chọn và đã nhập</w:t>
+      </w:r>
+      <w:r>
+        <w:rPr>
+          <w:rFonts w:eastAsia="Times New Roman" w:cs="Times New Roman"/>
+          <w:color w:val="000000"/>
+          <w:szCs w:val="26"/>
+          <w:lang w:val="en-US"/>
+        </w:rPr>
+        <w:t>.</w:t>
       </w:r>
     </w:p>
     <w:p>
@@ -4663,6 +4786,7 @@
           <w:szCs w:val="26"/>
           <w:lang w:val="en-US"/>
         </w:rPr>
+        <w:lastRenderedPageBreak/>
         <w:t>Hệ thống báo trạng thái xuất vé.</w:t>
       </w:r>
     </w:p>
@@ -4690,7 +4814,25 @@
           <w:szCs w:val="26"/>
           <w:lang w:val="en-US"/>
         </w:rPr>
-        <w:t>Nhân viên có thể chọn “Tiếp tục” để quay về màn hình bán vé hoặc chọn “Thoát” để quay về màn hình chính.</w:t>
+        <w:t>Nhân viên có thể chọn “</w:t>
+      </w:r>
+      <w:r>
+        <w:rPr>
+          <w:rFonts w:eastAsia="Times New Roman" w:cs="Times New Roman"/>
+          <w:color w:val="000000"/>
+          <w:szCs w:val="26"/>
+          <w:lang w:val="en-US"/>
+        </w:rPr>
+        <w:t>OK</w:t>
+      </w:r>
+      <w:r>
+        <w:rPr>
+          <w:rFonts w:eastAsia="Times New Roman" w:cs="Times New Roman"/>
+          <w:color w:val="000000"/>
+          <w:szCs w:val="26"/>
+          <w:lang w:val="en-US"/>
+        </w:rPr>
+        <w:t>” để quay về màn hình bán vé hoặc chọn “Thoát” để quay về màn hình chính.</w:t>
       </w:r>
     </w:p>
     <w:p>
@@ -4717,7 +4859,6 @@
           <w:szCs w:val="26"/>
           <w:lang w:val="en-US"/>
         </w:rPr>
-        <w:lastRenderedPageBreak/>
         <w:t>Luồng thay thế:</w:t>
       </w:r>
     </w:p>
@@ -4767,7 +4908,25 @@
         <w:rPr>
           <w:lang w:val="en-US"/>
         </w:rPr>
-        <w:t>Ở bước 7, nếu chỗ ngồi có trạng thái “đã chọn” thì hệ thống thông báo cho nhân viên và quay về màn hình chọn chỗ ngồi nếu chuyến bay đó còn chỗ. Ngược lại, nếu chuyến bay đó hết chỗ thì quay về màn hình chọn chuyến bay.</w:t>
+        <w:t xml:space="preserve">Ở bước 7, nếu chỗ ngồi có trạng thái “đã chọn” thì hệ thống thông báo cho nhân viên và quay về màn hình chọn chỗ ngồi nếu chuyến bay đó còn chỗ. Ngược lại, nếu chuyến bay đó hết chỗ thì quay về màn hình </w:t>
+      </w:r>
+      <w:r>
+        <w:rPr>
+          <w:lang w:val="en-US"/>
+        </w:rPr>
+        <w:t>bán</w:t>
+      </w:r>
+      <w:r>
+        <w:rPr>
+          <w:lang w:val="en-US"/>
+        </w:rPr>
+        <w:t xml:space="preserve"> vé</w:t>
+      </w:r>
+      <w:r>
+        <w:rPr>
+          <w:lang w:val="en-US"/>
+        </w:rPr>
+        <w:t>.</w:t>
       </w:r>
     </w:p>
     <w:p>
@@ -5323,6 +5482,7 @@
         <w:rPr>
           <w:color w:val="000000"/>
         </w:rPr>
+        <w:lastRenderedPageBreak/>
         <w:t>Hệ thống kiểm tra lịch bay có bị trùng hay không.</w:t>
       </w:r>
     </w:p>
@@ -5381,14 +5541,19 @@
         <w:rPr>
           <w:color w:val="000000"/>
         </w:rPr>
-        <w:t xml:space="preserve">Nhân viên có thể chọn “Tiếp tục” để quay về màn hình nhập lịch </w:t>
-      </w:r>
-      <w:r>
-        <w:rPr>
-          <w:color w:val="000000"/>
-        </w:rPr>
-        <w:lastRenderedPageBreak/>
-        <w:t>bay hoặc chọn “Thoát” để quay về màn hình chính.</w:t>
+        <w:t>Nhân viên có thể chọn “</w:t>
+      </w:r>
+      <w:r>
+        <w:rPr>
+          <w:color w:val="000000"/>
+        </w:rPr>
+        <w:t>OK</w:t>
+      </w:r>
+      <w:r>
+        <w:rPr>
+          <w:color w:val="000000"/>
+        </w:rPr>
+        <w:t>” để quay về màn hình nhập lịch bay hoặc chọn “Thoát” để quay về màn hình chính.</w:t>
       </w:r>
     </w:p>
     <w:p>
@@ -5973,7 +6138,25 @@
           <w:szCs w:val="26"/>
           <w:lang w:val="en-US"/>
         </w:rPr>
-        <w:t xml:space="preserve"> có thể chọn “Tiếp tục” để quay về màn hình </w:t>
+        <w:t xml:space="preserve"> có thể chọn “</w:t>
+      </w:r>
+      <w:r>
+        <w:rPr>
+          <w:rFonts w:eastAsia="Times New Roman" w:cs="Times New Roman"/>
+          <w:color w:val="000000"/>
+          <w:szCs w:val="26"/>
+          <w:lang w:val="en-US"/>
+        </w:rPr>
+        <w:t>OK</w:t>
+      </w:r>
+      <w:r>
+        <w:rPr>
+          <w:rFonts w:eastAsia="Times New Roman" w:cs="Times New Roman"/>
+          <w:color w:val="000000"/>
+          <w:szCs w:val="26"/>
+          <w:lang w:val="en-US"/>
+        </w:rPr>
+        <w:t xml:space="preserve">” để quay về màn hình </w:t>
       </w:r>
       <w:r>
         <w:rPr>
@@ -6017,6 +6200,7 @@
           <w:szCs w:val="26"/>
           <w:lang w:val="en-US"/>
         </w:rPr>
+        <w:lastRenderedPageBreak/>
         <w:t>Luồng thay thế:</w:t>
       </w:r>
     </w:p>
@@ -6035,11 +6219,7 @@
         <w:contextualSpacing w:val="0"/>
       </w:pPr>
       <w:r>
-        <w:t xml:space="preserve">Ở bước 4, nếu tuyến bay nào trong tháng nào không có doanh thu </w:t>
-      </w:r>
-      <w:r>
-        <w:lastRenderedPageBreak/>
-        <w:t>thì hiển thị thông báo ra màn hình.</w:t>
+        <w:t>Ở bước 4, nếu tuyến bay nào trong tháng nào không có doanh thu thì hiển thị thông báo ra màn hình.</w:t>
       </w:r>
     </w:p>
     <w:p>
@@ -6826,7 +7006,11 @@
         <w:t>chỉ cho phép quản trị viên chọn “Lưu”</w:t>
       </w:r>
       <w:r>
-        <w:t>. Nếu người quản trị chọn chức năng “X</w:t>
+        <w:t xml:space="preserve">. Nếu </w:t>
+      </w:r>
+      <w:r>
+        <w:lastRenderedPageBreak/>
+        <w:t>người quản trị chọn chức năng “X</w:t>
       </w:r>
       <w:r>
         <w:t>o</w:t>
@@ -6856,11 +7040,7 @@
         <w:t>CB</w:t>
       </w:r>
       <w:r>
-        <w:t xml:space="preserve">”. Nếu quản trị viên chọn chức năng </w:t>
-      </w:r>
-      <w:r>
-        <w:lastRenderedPageBreak/>
-        <w:t>“T</w:t>
+        <w:t>”. Nếu quản trị viên chọn chức năng “T</w:t>
       </w:r>
       <w:r>
         <w:t>i</w:t>
@@ -7524,6 +7704,7 @@
           <w:szCs w:val="26"/>
           <w:lang w:val="en-US"/>
         </w:rPr>
+        <w:lastRenderedPageBreak/>
         <w:t>Quản trị viên chọn “Thoát” để kết thúc tác vụ.</w:t>
       </w:r>
     </w:p>
@@ -7568,7 +7749,6 @@
         <w:contextualSpacing w:val="0"/>
       </w:pPr>
       <w:r>
-        <w:lastRenderedPageBreak/>
         <w:t>Ở bước 2, nếu người quản trị chọn quy định nào thì hệ thống sẽ hiển thị màn hình theo quy định đó.</w:t>
       </w:r>
     </w:p>

</xml_diff>